<commit_message>
Add Watermark and template creation
</commit_message>
<xml_diff>
--- a/uploads/RomFile.docx
+++ b/uploads/RomFile.docx
@@ -1,431 +1,13 @@
 
 <file path=word/document.xml><?xml version="1.0" encoding="utf-8"?>
-<w:document xmlns:wpc="http://schemas.microsoft.com/office/word/2010/wordprocessingCanvas" xmlns:cx="http://schemas.microsoft.com/office/drawing/2014/chartex" xmlns:cx1="http://schemas.microsoft.com/office/drawing/2015/9/8/chartex" xmlns:cx2="http://schemas.microsoft.com/office/drawing/2015/10/21/chartex" xmlns:cx3="http://schemas.microsoft.com/office/drawing/2016/5/9/chartex" xmlns:cx4="http://schemas.microsoft.com/office/drawing/2016/5/10/chartex" xmlns:cx5="http://schemas.microsoft.com/office/drawing/2016/5/11/chartex" xmlns:cx6="http://schemas.microsoft.com/office/drawing/2016/5/12/chartex" xmlns:cx7="http://schemas.microsoft.com/office/drawing/2016/5/13/chartex" xmlns:cx8="http://schemas.microsoft.com/office/drawing/2016/5/14/chartex" xmlns:mc="http://schemas.openxmlformats.org/markup-compatibility/2006" xmlns:aink="http://schemas.microsoft.com/office/drawing/2016/ink" xmlns:am3d="http://schemas.microsoft.com/office/drawing/2017/model3d" xmlns:o="urn:schemas-microsoft-com:office:office" xmlns:r="http://schemas.openxmlformats.org/officeDocument/2006/relationships" xmlns:m="http://schemas.openxmlformats.org/officeDocument/2006/math" xmlns:v="urn:schemas-microsoft-com:vml" xmlns:wp14="http://schemas.microsoft.com/office/word/2010/wordprocessingDrawing" xmlns:wp="http://schemas.openxmlformats.org/drawingml/2006/wordprocessingDrawing" xmlns:w10="urn:schemas-microsoft-com:office:word" xmlns:w="http://schemas.openxmlformats.org/wordprocessingml/2006/main" xmlns:w14="http://schemas.microsoft.com/office/word/2010/wordml" xmlns:w15="http://schemas.microsoft.com/office/word/2012/wordml" xmlns:w16cid="http://schemas.microsoft.com/office/word/2016/wordml/cid" xmlns:w16se="http://schemas.microsoft.com/office/word/2015/wordml/symex" xmlns:wpg="http://schemas.microsoft.com/office/word/2010/wordprocessingGroup" xmlns:wpi="http://schemas.microsoft.com/office/word/2010/wordprocessingInk" xmlns:wne="http://schemas.microsoft.com/office/word/2006/wordml" xmlns:wps="http://schemas.microsoft.com/office/word/2010/wordprocessingShape" mc:Ignorable="w14 w15 w16se w16cid wp14">
+<w:document xmlns:wpc="http://schemas.microsoft.com/office/word/2010/wordprocessingCanvas" xmlns:cx="http://schemas.microsoft.com/office/drawing/2014/chartex" xmlns:cx1="http://schemas.microsoft.com/office/drawing/2015/9/8/chartex" xmlns:cx2="http://schemas.microsoft.com/office/drawing/2015/10/21/chartex" xmlns:cx3="http://schemas.microsoft.com/office/drawing/2016/5/9/chartex" xmlns:cx4="http://schemas.microsoft.com/office/drawing/2016/5/10/chartex" xmlns:cx5="http://schemas.microsoft.com/office/drawing/2016/5/11/chartex" xmlns:mc="http://schemas.openxmlformats.org/markup-compatibility/2006" xmlns:o="urn:schemas-microsoft-com:office:office" xmlns:r="http://schemas.openxmlformats.org/officeDocument/2006/relationships" xmlns:m="http://schemas.openxmlformats.org/officeDocument/2006/math" xmlns:v="urn:schemas-microsoft-com:vml" xmlns:wp14="http://schemas.microsoft.com/office/word/2010/wordprocessingDrawing" xmlns:wp="http://schemas.openxmlformats.org/drawingml/2006/wordprocessingDrawing" xmlns:w10="urn:schemas-microsoft-com:office:word" xmlns:w="http://schemas.openxmlformats.org/wordprocessingml/2006/main" xmlns:w14="http://schemas.microsoft.com/office/word/2010/wordml" xmlns:w15="http://schemas.microsoft.com/office/word/2012/wordml" xmlns:w16se="http://schemas.microsoft.com/office/word/2015/wordml/symex" xmlns:wpg="http://schemas.microsoft.com/office/word/2010/wordprocessingGroup" xmlns:wpi="http://schemas.microsoft.com/office/word/2010/wordprocessingInk" xmlns:wne="http://schemas.microsoft.com/office/word/2006/wordml" xmlns:wps="http://schemas.microsoft.com/office/word/2010/wordprocessingShape" mc:Ignorable="w14 w15 w16se wp14">
   <w:body>
     <w:p>
-      <w:pPr>
-        <w:jc w:val="center"/>
-        <w:rPr>
-          <w:rFonts w:ascii="Arial" w:hAnsi="Arial" w:cs="Arial"/>
-          <w:b/>
-          <w:bCs/>
-          <w:color w:val="2B2826"/>
-          <w:sz w:val="21"/>
-          <w:szCs w:val="21"/>
-          <w:u w:val="single"/>
-          <w:shd w:val="clear" w:color="auto" w:fill="FFFFFF"/>
-        </w:rPr>
-      </w:pPr>
       <w:r>
-        <w:rPr>
-          <w:rFonts w:ascii="Arial" w:hAnsi="Arial" w:cs="Arial"/>
-          <w:b/>
-          <w:bCs/>
-          <w:color w:val="2B2826"/>
-          <w:sz w:val="21"/>
-          <w:szCs w:val="21"/>
-          <w:u w:val="single"/>
-          <w:shd w:val="clear" w:color="auto" w:fill="FFFFFF"/>
-        </w:rPr>
-        <w:t>Express TBD</w:t>
+        <w:t>Test</w:t>
       </w:r>
-    </w:p>
-    <w:p>
-      <w:pPr>
-        <w:rPr>
-          <w:rFonts w:ascii="Arial" w:hAnsi="Arial" w:cs="Arial"/>
-          <w:color w:val="2B2826"/>
-          <w:sz w:val="21"/>
-          <w:szCs w:val="21"/>
-          <w:u w:val="single"/>
-          <w:shd w:val="clear" w:color="auto" w:fill="FFFFFF"/>
-        </w:rPr>
-      </w:pPr>
-      <w:r>
-        <w:rPr>
-          <w:rFonts w:ascii="Arial" w:hAnsi="Arial" w:cs="Arial"/>
-          <w:color w:val="2B2826"/>
-          <w:sz w:val="21"/>
-          <w:szCs w:val="21"/>
-          <w:u w:val="single"/>
-          <w:shd w:val="clear" w:color="auto" w:fill="FFFFFF"/>
-        </w:rPr>
-        <w:t>Risk updates</w:t>
-      </w:r>
-      <w:r>
-        <w:rPr>
-          <w:rFonts w:ascii="Arial" w:hAnsi="Arial" w:cs="Arial"/>
-          <w:color w:val="2B2826"/>
-          <w:sz w:val="21"/>
-          <w:szCs w:val="21"/>
-          <w:u w:val="single"/>
-          <w:shd w:val="clear" w:color="auto" w:fill="FFFFFF"/>
-        </w:rPr>
-        <w:t>:</w:t>
-      </w:r>
-    </w:p>
-    <w:p>
-      <w:pPr>
-        <w:rPr>
-          <w:rFonts w:ascii="Arial" w:hAnsi="Arial" w:cs="Arial"/>
-          <w:color w:val="2B2826"/>
-          <w:sz w:val="21"/>
-          <w:szCs w:val="21"/>
-          <w:shd w:val="clear" w:color="auto" w:fill="FFFFFF"/>
-        </w:rPr>
-      </w:pPr>
       <w:bookmarkStart w:id="0" w:name="_GoBack"/>
       <w:bookmarkEnd w:id="0"/>
-    </w:p>
-    <w:p>
-      <w:pPr>
-        <w:rPr>
-          <w:rFonts w:ascii="Arial" w:hAnsi="Arial" w:cs="Arial"/>
-          <w:color w:val="2B2826"/>
-          <w:sz w:val="21"/>
-          <w:szCs w:val="21"/>
-          <w:u w:val="single"/>
-          <w:shd w:val="clear" w:color="auto" w:fill="FFFFFF"/>
-        </w:rPr>
-      </w:pPr>
-      <w:r>
-        <w:rPr>
-          <w:rFonts w:ascii="Arial" w:hAnsi="Arial" w:cs="Arial"/>
-          <w:color w:val="2B2826"/>
-          <w:sz w:val="21"/>
-          <w:szCs w:val="21"/>
-          <w:u w:val="single"/>
-          <w:shd w:val="clear" w:color="auto" w:fill="FFFFFF"/>
-        </w:rPr>
-        <w:t>CAPA updates</w:t>
-      </w:r>
-      <w:r>
-        <w:rPr>
-          <w:rFonts w:ascii="Arial" w:hAnsi="Arial" w:cs="Arial"/>
-          <w:color w:val="2B2826"/>
-          <w:sz w:val="21"/>
-          <w:szCs w:val="21"/>
-          <w:u w:val="single"/>
-          <w:shd w:val="clear" w:color="auto" w:fill="FFFFFF"/>
-        </w:rPr>
-        <w:t>:</w:t>
-      </w:r>
-    </w:p>
-    <w:p>
-      <w:pPr>
-        <w:pStyle w:val="ListParagraph"/>
-        <w:numPr>
-          <w:ilvl w:val="0"/>
-          <w:numId w:val="1"/>
-        </w:numPr>
-        <w:rPr>
-          <w:rFonts w:ascii="Arial" w:hAnsi="Arial" w:cs="Arial"/>
-          <w:color w:val="2B2826"/>
-          <w:sz w:val="21"/>
-          <w:szCs w:val="21"/>
-          <w:shd w:val="clear" w:color="auto" w:fill="FFFFFF"/>
-        </w:rPr>
-      </w:pPr>
-      <w:r>
-        <w:rPr>
-          <w:rFonts w:ascii="Arial" w:hAnsi="Arial" w:cs="Arial"/>
-          <w:color w:val="2B2826"/>
-          <w:sz w:val="21"/>
-          <w:szCs w:val="21"/>
-          <w:shd w:val="clear" w:color="auto" w:fill="FFFFFF"/>
-        </w:rPr>
-        <w:t>Create Effectiveness check automatically from CAPA based on a target field</w:t>
-      </w:r>
-      <w:r>
-        <w:rPr>
-          <w:rFonts w:ascii="Arial" w:hAnsi="Arial" w:cs="Arial"/>
-          <w:color w:val="2B2826"/>
-          <w:sz w:val="21"/>
-          <w:szCs w:val="21"/>
-          <w:shd w:val="clear" w:color="auto" w:fill="FFFFFF"/>
-        </w:rPr>
-        <w:t xml:space="preserve"> </w:t>
-      </w:r>
-      <w:r>
-        <w:rPr>
-          <w:rFonts w:ascii="Arial" w:hAnsi="Arial" w:cs="Arial"/>
-          <w:color w:val="2B2826"/>
-          <w:sz w:val="21"/>
-          <w:szCs w:val="21"/>
-          <w:shd w:val="clear" w:color="auto" w:fill="FFFFFF"/>
-        </w:rPr>
-        <w:t>–</w:t>
-      </w:r>
-      <w:r>
-        <w:rPr>
-          <w:rFonts w:ascii="Arial" w:hAnsi="Arial" w:cs="Arial"/>
-          <w:color w:val="2B2826"/>
-          <w:sz w:val="21"/>
-          <w:szCs w:val="21"/>
-          <w:shd w:val="clear" w:color="auto" w:fill="FFFFFF"/>
-        </w:rPr>
-        <w:t xml:space="preserve"> </w:t>
-      </w:r>
-      <w:r>
-        <w:rPr>
-          <w:rFonts w:ascii="Arial" w:hAnsi="Arial" w:cs="Arial"/>
-          <w:color w:val="2B2826"/>
-          <w:sz w:val="21"/>
-          <w:szCs w:val="21"/>
-          <w:shd w:val="clear" w:color="auto" w:fill="FFFFFF"/>
-        </w:rPr>
-        <w:t xml:space="preserve">Workflow – when CAPA Completed -&gt; open </w:t>
-      </w:r>
-      <w:proofErr w:type="spellStart"/>
-      <w:r>
-        <w:rPr>
-          <w:rFonts w:ascii="Arial" w:hAnsi="Arial" w:cs="Arial"/>
-          <w:color w:val="2B2826"/>
-          <w:sz w:val="21"/>
-          <w:szCs w:val="21"/>
-          <w:shd w:val="clear" w:color="auto" w:fill="FFFFFF"/>
-        </w:rPr>
-        <w:t>Effetiveness</w:t>
-      </w:r>
-      <w:proofErr w:type="spellEnd"/>
-      <w:r>
-        <w:rPr>
-          <w:rFonts w:ascii="Arial" w:hAnsi="Arial" w:cs="Arial"/>
-          <w:color w:val="2B2826"/>
-          <w:sz w:val="21"/>
-          <w:szCs w:val="21"/>
-          <w:shd w:val="clear" w:color="auto" w:fill="FFFFFF"/>
-        </w:rPr>
-        <w:t xml:space="preserve"> Check With due Date as target Date</w:t>
-      </w:r>
-    </w:p>
-    <w:p>
-      <w:pPr>
-        <w:rPr>
-          <w:rFonts w:ascii="Arial" w:hAnsi="Arial" w:cs="Arial"/>
-          <w:color w:val="2B2826"/>
-          <w:sz w:val="21"/>
-          <w:szCs w:val="21"/>
-          <w:u w:val="single"/>
-          <w:shd w:val="clear" w:color="auto" w:fill="FFFFFF"/>
-        </w:rPr>
-      </w:pPr>
-      <w:r>
-        <w:rPr>
-          <w:rFonts w:ascii="Arial" w:hAnsi="Arial" w:cs="Arial"/>
-          <w:color w:val="2B2826"/>
-          <w:sz w:val="21"/>
-          <w:szCs w:val="21"/>
-          <w:u w:val="single"/>
-          <w:shd w:val="clear" w:color="auto" w:fill="FFFFFF"/>
-        </w:rPr>
-        <w:t>Training updates</w:t>
-      </w:r>
-      <w:r>
-        <w:rPr>
-          <w:rFonts w:ascii="Arial" w:hAnsi="Arial" w:cs="Arial"/>
-          <w:color w:val="2B2826"/>
-          <w:sz w:val="21"/>
-          <w:szCs w:val="21"/>
-          <w:u w:val="single"/>
-          <w:shd w:val="clear" w:color="auto" w:fill="FFFFFF"/>
-        </w:rPr>
-        <w:t>:</w:t>
-      </w:r>
-    </w:p>
-    <w:p>
-      <w:pPr>
-        <w:pStyle w:val="ListParagraph"/>
-        <w:numPr>
-          <w:ilvl w:val="0"/>
-          <w:numId w:val="1"/>
-        </w:numPr>
-        <w:rPr>
-          <w:rFonts w:ascii="Arial" w:hAnsi="Arial" w:cs="Arial"/>
-          <w:color w:val="2B2826"/>
-          <w:sz w:val="21"/>
-          <w:szCs w:val="21"/>
-          <w:shd w:val="clear" w:color="auto" w:fill="FFFFFF"/>
-        </w:rPr>
-      </w:pPr>
-      <w:r>
-        <w:rPr>
-          <w:rFonts w:ascii="Arial" w:hAnsi="Arial" w:cs="Arial"/>
-          <w:color w:val="2B2826"/>
-          <w:sz w:val="21"/>
-          <w:szCs w:val="21"/>
-          <w:shd w:val="clear" w:color="auto" w:fill="FFFFFF"/>
-        </w:rPr>
-        <w:t xml:space="preserve">Classroom: Allow linking exams and develop the linage to Training Assignment (see </w:t>
-      </w:r>
-      <w:proofErr w:type="spellStart"/>
-      <w:r>
-        <w:rPr>
-          <w:rFonts w:ascii="Arial" w:hAnsi="Arial" w:cs="Arial"/>
-          <w:color w:val="2B2826"/>
-          <w:sz w:val="21"/>
-          <w:szCs w:val="21"/>
-          <w:shd w:val="clear" w:color="auto" w:fill="FFFFFF"/>
-        </w:rPr>
-        <w:t>Insightec</w:t>
-      </w:r>
-      <w:proofErr w:type="spellEnd"/>
-      <w:r>
-        <w:rPr>
-          <w:rFonts w:ascii="Arial" w:hAnsi="Arial" w:cs="Arial"/>
-          <w:color w:val="2B2826"/>
-          <w:sz w:val="21"/>
-          <w:szCs w:val="21"/>
-          <w:shd w:val="clear" w:color="auto" w:fill="FFFFFF"/>
-        </w:rPr>
-        <w:t>) and OJT</w:t>
-      </w:r>
-      <w:r>
-        <w:rPr>
-          <w:rFonts w:ascii="Arial" w:hAnsi="Arial" w:cs="Arial"/>
-          <w:color w:val="2B2826"/>
-          <w:sz w:val="21"/>
-          <w:szCs w:val="21"/>
-          <w:shd w:val="clear" w:color="auto" w:fill="FFFFFF"/>
-        </w:rPr>
-        <w:t xml:space="preserve"> – check </w:t>
-      </w:r>
-    </w:p>
-    <w:p>
-      <w:pPr>
-        <w:pStyle w:val="ListParagraph"/>
-        <w:numPr>
-          <w:ilvl w:val="0"/>
-          <w:numId w:val="1"/>
-        </w:numPr>
-        <w:rPr>
-          <w:rFonts w:ascii="Arial" w:hAnsi="Arial" w:cs="Arial"/>
-          <w:color w:val="2B2826"/>
-          <w:sz w:val="21"/>
-          <w:szCs w:val="21"/>
-          <w:shd w:val="clear" w:color="auto" w:fill="FFFFFF"/>
-        </w:rPr>
-      </w:pPr>
-      <w:r>
-        <w:rPr>
-          <w:rFonts w:ascii="Arial" w:hAnsi="Arial" w:cs="Arial"/>
-          <w:color w:val="2B2826"/>
-          <w:sz w:val="21"/>
-          <w:szCs w:val="21"/>
-          <w:shd w:val="clear" w:color="auto" w:fill="FFFFFF"/>
-        </w:rPr>
-        <w:t xml:space="preserve">Replace Site Auto number, Replace Department Auto Number, Replace Requirement Frequency Auto Number, Replace Auto Number for all relations object (Job Function curriculum requirement and </w:t>
-      </w:r>
-      <w:proofErr w:type="gramStart"/>
-      <w:r>
-        <w:rPr>
-          <w:rFonts w:ascii="Arial" w:hAnsi="Arial" w:cs="Arial"/>
-          <w:color w:val="2B2826"/>
-          <w:sz w:val="21"/>
-          <w:szCs w:val="21"/>
-          <w:shd w:val="clear" w:color="auto" w:fill="FFFFFF"/>
-        </w:rPr>
-        <w:t>more..</w:t>
-      </w:r>
-      <w:proofErr w:type="gramEnd"/>
-      <w:r>
-        <w:rPr>
-          <w:rFonts w:ascii="Arial" w:hAnsi="Arial" w:cs="Arial"/>
-          <w:color w:val="2B2826"/>
-          <w:sz w:val="21"/>
-          <w:szCs w:val="21"/>
-          <w:shd w:val="clear" w:color="auto" w:fill="FFFFFF"/>
-        </w:rPr>
-        <w:t>), Replace Curriculum Auto Number, Correspondence, Effectiveness Checks</w:t>
-      </w:r>
-      <w:r>
-        <w:rPr>
-          <w:rFonts w:ascii="Arial" w:hAnsi="Arial" w:cs="Arial"/>
-          <w:color w:val="2B2826"/>
-          <w:sz w:val="21"/>
-          <w:szCs w:val="21"/>
-          <w:shd w:val="clear" w:color="auto" w:fill="FFFFFF"/>
-        </w:rPr>
-        <w:t xml:space="preserve"> – To Do and open word for 4.1 to remove auto number from the package</w:t>
-      </w:r>
-    </w:p>
-    <w:p>
-      <w:pPr>
-        <w:pStyle w:val="ListParagraph"/>
-        <w:numPr>
-          <w:ilvl w:val="0"/>
-          <w:numId w:val="1"/>
-        </w:numPr>
-        <w:rPr>
-          <w:rFonts w:ascii="Arial" w:hAnsi="Arial" w:cs="Arial"/>
-          <w:color w:val="2B2826"/>
-          <w:sz w:val="21"/>
-          <w:szCs w:val="21"/>
-          <w:shd w:val="clear" w:color="auto" w:fill="FFFFFF"/>
-        </w:rPr>
-      </w:pPr>
-      <w:r>
-        <w:rPr>
-          <w:rFonts w:ascii="Arial" w:hAnsi="Arial" w:cs="Arial"/>
-          <w:color w:val="2B2826"/>
-          <w:sz w:val="21"/>
-          <w:szCs w:val="21"/>
-          <w:shd w:val="clear" w:color="auto" w:fill="FFFFFF"/>
-        </w:rPr>
-        <w:t>Job Function - add auto numbering field AND force JF Name to be unique</w:t>
-      </w:r>
-    </w:p>
-    <w:p>
-      <w:pPr>
-        <w:pStyle w:val="ListParagraph"/>
-        <w:numPr>
-          <w:ilvl w:val="0"/>
-          <w:numId w:val="1"/>
-        </w:numPr>
-        <w:rPr>
-          <w:rFonts w:ascii="Arial" w:hAnsi="Arial" w:cs="Arial"/>
-          <w:color w:val="2B2826"/>
-          <w:sz w:val="21"/>
-          <w:szCs w:val="21"/>
-          <w:shd w:val="clear" w:color="auto" w:fill="FFFFFF"/>
-        </w:rPr>
-      </w:pPr>
-      <w:r>
-        <w:rPr>
-          <w:rFonts w:ascii="Arial" w:hAnsi="Arial" w:cs="Arial"/>
-          <w:color w:val="2B2826"/>
-          <w:sz w:val="21"/>
-          <w:szCs w:val="21"/>
-          <w:shd w:val="clear" w:color="auto" w:fill="FFFFFF"/>
-        </w:rPr>
-        <w:t>Add data fields to Training Assignment - Job Function, Curriculums and Requirement revision. Build training reports based on SFDC standard reports.</w:t>
-      </w:r>
-    </w:p>
-    <w:p>
-      <w:pPr>
-        <w:pStyle w:val="ListParagraph"/>
-        <w:numPr>
-          <w:ilvl w:val="0"/>
-          <w:numId w:val="1"/>
-        </w:numPr>
-        <w:rPr>
-          <w:rFonts w:ascii="Arial" w:hAnsi="Arial" w:cs="Arial"/>
-          <w:color w:val="2B2826"/>
-          <w:sz w:val="21"/>
-          <w:szCs w:val="21"/>
-          <w:shd w:val="clear" w:color="auto" w:fill="FFFFFF"/>
-        </w:rPr>
-      </w:pPr>
-      <w:r>
-        <w:rPr>
-          <w:rFonts w:ascii="Arial" w:hAnsi="Arial" w:cs="Arial"/>
-          <w:color w:val="2B2826"/>
-          <w:sz w:val="21"/>
-          <w:szCs w:val="21"/>
-          <w:shd w:val="clear" w:color="auto" w:fill="FFFFFF"/>
-        </w:rPr>
-        <w:t>Please update the description of training assignment record type and relations</w:t>
-      </w:r>
     </w:p>
     <w:sectPr>
       <w:pgSz w:w="12240" w:h="15840"/>
@@ -437,129 +19,8 @@
 </w:document>
 </file>
 
-<file path=word/numbering.xml><?xml version="1.0" encoding="utf-8"?>
-<w:numbering xmlns:wpc="http://schemas.microsoft.com/office/word/2010/wordprocessingCanvas" xmlns:cx="http://schemas.microsoft.com/office/drawing/2014/chartex" xmlns:cx1="http://schemas.microsoft.com/office/drawing/2015/9/8/chartex" xmlns:cx2="http://schemas.microsoft.com/office/drawing/2015/10/21/chartex" xmlns:cx3="http://schemas.microsoft.com/office/drawing/2016/5/9/chartex" xmlns:cx4="http://schemas.microsoft.com/office/drawing/2016/5/10/chartex" xmlns:cx5="http://schemas.microsoft.com/office/drawing/2016/5/11/chartex" xmlns:cx6="http://schemas.microsoft.com/office/drawing/2016/5/12/chartex" xmlns:cx7="http://schemas.microsoft.com/office/drawing/2016/5/13/chartex" xmlns:cx8="http://schemas.microsoft.com/office/drawing/2016/5/14/chartex" xmlns:mc="http://schemas.openxmlformats.org/markup-compatibility/2006" xmlns:aink="http://schemas.microsoft.com/office/drawing/2016/ink" xmlns:am3d="http://schemas.microsoft.com/office/drawing/2017/model3d" xmlns:o="urn:schemas-microsoft-com:office:office" xmlns:r="http://schemas.openxmlformats.org/officeDocument/2006/relationships" xmlns:m="http://schemas.openxmlformats.org/officeDocument/2006/math" xmlns:v="urn:schemas-microsoft-com:vml" xmlns:wp14="http://schemas.microsoft.com/office/word/2010/wordprocessingDrawing" xmlns:wp="http://schemas.openxmlformats.org/drawingml/2006/wordprocessingDrawing" xmlns:w10="urn:schemas-microsoft-com:office:word" xmlns:w="http://schemas.openxmlformats.org/wordprocessingml/2006/main" xmlns:w14="http://schemas.microsoft.com/office/word/2010/wordml" xmlns:w15="http://schemas.microsoft.com/office/word/2012/wordml" xmlns:w16cid="http://schemas.microsoft.com/office/word/2016/wordml/cid" xmlns:w16se="http://schemas.microsoft.com/office/word/2015/wordml/symex" xmlns:wpg="http://schemas.microsoft.com/office/word/2010/wordprocessingGroup" xmlns:wpi="http://schemas.microsoft.com/office/word/2010/wordprocessingInk" xmlns:wne="http://schemas.microsoft.com/office/word/2006/wordml" xmlns:wps="http://schemas.microsoft.com/office/word/2010/wordprocessingShape" mc:Ignorable="w14 w15 w16se w16cid wp14">
-  <w:abstractNum w:abstractNumId="0" w15:restartNumberingAfterBreak="0">
-    <w:nsid w:val="53CB692E"/>
-    <w:multiLevelType w:val="hybridMultilevel"/>
-    <w:tmpl w:val="A576231A"/>
-    <w:lvl w:ilvl="0" w:tplc="04090001">
-      <w:start w:val="1"/>
-      <w:numFmt w:val="bullet"/>
-      <w:lvlText w:val=""/>
-      <w:lvlJc w:val="left"/>
-      <w:pPr>
-        <w:ind w:left="1440" w:hanging="360"/>
-      </w:pPr>
-      <w:rPr>
-        <w:rFonts w:ascii="Symbol" w:hAnsi="Symbol" w:hint="default"/>
-      </w:rPr>
-    </w:lvl>
-    <w:lvl w:ilvl="1" w:tplc="04090003" w:tentative="1">
-      <w:start w:val="1"/>
-      <w:numFmt w:val="bullet"/>
-      <w:lvlText w:val="o"/>
-      <w:lvlJc w:val="left"/>
-      <w:pPr>
-        <w:ind w:left="2160" w:hanging="360"/>
-      </w:pPr>
-      <w:rPr>
-        <w:rFonts w:ascii="Courier New" w:hAnsi="Courier New" w:cs="Courier New" w:hint="default"/>
-      </w:rPr>
-    </w:lvl>
-    <w:lvl w:ilvl="2" w:tplc="04090005" w:tentative="1">
-      <w:start w:val="1"/>
-      <w:numFmt w:val="bullet"/>
-      <w:lvlText w:val=""/>
-      <w:lvlJc w:val="left"/>
-      <w:pPr>
-        <w:ind w:left="2880" w:hanging="360"/>
-      </w:pPr>
-      <w:rPr>
-        <w:rFonts w:ascii="Wingdings" w:hAnsi="Wingdings" w:hint="default"/>
-      </w:rPr>
-    </w:lvl>
-    <w:lvl w:ilvl="3" w:tplc="04090001" w:tentative="1">
-      <w:start w:val="1"/>
-      <w:numFmt w:val="bullet"/>
-      <w:lvlText w:val=""/>
-      <w:lvlJc w:val="left"/>
-      <w:pPr>
-        <w:ind w:left="3600" w:hanging="360"/>
-      </w:pPr>
-      <w:rPr>
-        <w:rFonts w:ascii="Symbol" w:hAnsi="Symbol" w:hint="default"/>
-      </w:rPr>
-    </w:lvl>
-    <w:lvl w:ilvl="4" w:tplc="04090003" w:tentative="1">
-      <w:start w:val="1"/>
-      <w:numFmt w:val="bullet"/>
-      <w:lvlText w:val="o"/>
-      <w:lvlJc w:val="left"/>
-      <w:pPr>
-        <w:ind w:left="4320" w:hanging="360"/>
-      </w:pPr>
-      <w:rPr>
-        <w:rFonts w:ascii="Courier New" w:hAnsi="Courier New" w:cs="Courier New" w:hint="default"/>
-      </w:rPr>
-    </w:lvl>
-    <w:lvl w:ilvl="5" w:tplc="04090005" w:tentative="1">
-      <w:start w:val="1"/>
-      <w:numFmt w:val="bullet"/>
-      <w:lvlText w:val=""/>
-      <w:lvlJc w:val="left"/>
-      <w:pPr>
-        <w:ind w:left="5040" w:hanging="360"/>
-      </w:pPr>
-      <w:rPr>
-        <w:rFonts w:ascii="Wingdings" w:hAnsi="Wingdings" w:hint="default"/>
-      </w:rPr>
-    </w:lvl>
-    <w:lvl w:ilvl="6" w:tplc="04090001" w:tentative="1">
-      <w:start w:val="1"/>
-      <w:numFmt w:val="bullet"/>
-      <w:lvlText w:val=""/>
-      <w:lvlJc w:val="left"/>
-      <w:pPr>
-        <w:ind w:left="5760" w:hanging="360"/>
-      </w:pPr>
-      <w:rPr>
-        <w:rFonts w:ascii="Symbol" w:hAnsi="Symbol" w:hint="default"/>
-      </w:rPr>
-    </w:lvl>
-    <w:lvl w:ilvl="7" w:tplc="04090003" w:tentative="1">
-      <w:start w:val="1"/>
-      <w:numFmt w:val="bullet"/>
-      <w:lvlText w:val="o"/>
-      <w:lvlJc w:val="left"/>
-      <w:pPr>
-        <w:ind w:left="6480" w:hanging="360"/>
-      </w:pPr>
-      <w:rPr>
-        <w:rFonts w:ascii="Courier New" w:hAnsi="Courier New" w:cs="Courier New" w:hint="default"/>
-      </w:rPr>
-    </w:lvl>
-    <w:lvl w:ilvl="8" w:tplc="04090005" w:tentative="1">
-      <w:start w:val="1"/>
-      <w:numFmt w:val="bullet"/>
-      <w:lvlText w:val=""/>
-      <w:lvlJc w:val="left"/>
-      <w:pPr>
-        <w:ind w:left="7200" w:hanging="360"/>
-      </w:pPr>
-      <w:rPr>
-        <w:rFonts w:ascii="Wingdings" w:hAnsi="Wingdings" w:hint="default"/>
-      </w:rPr>
-    </w:lvl>
-  </w:abstractNum>
-  <w:num w:numId="1">
-    <w:abstractNumId w:val="0"/>
-  </w:num>
-</w:numbering>
-</file>
-
 <file path=word/styles.xml><?xml version="1.0" encoding="utf-8"?>
-<w:styles xmlns:mc="http://schemas.openxmlformats.org/markup-compatibility/2006" xmlns:r="http://schemas.openxmlformats.org/officeDocument/2006/relationships" xmlns:w="http://schemas.openxmlformats.org/wordprocessingml/2006/main" xmlns:w14="http://schemas.microsoft.com/office/word/2010/wordml" xmlns:w15="http://schemas.microsoft.com/office/word/2012/wordml" xmlns:w16cid="http://schemas.microsoft.com/office/word/2016/wordml/cid" xmlns:w16se="http://schemas.microsoft.com/office/word/2015/wordml/symex" mc:Ignorable="w14 w15 w16se w16cid">
+<w:styles xmlns:mc="http://schemas.openxmlformats.org/markup-compatibility/2006" xmlns:r="http://schemas.openxmlformats.org/officeDocument/2006/relationships" xmlns:w="http://schemas.openxmlformats.org/wordprocessingml/2006/main" xmlns:w14="http://schemas.microsoft.com/office/word/2010/wordml" xmlns:w15="http://schemas.microsoft.com/office/word/2012/wordml" xmlns:w16se="http://schemas.microsoft.com/office/word/2015/wordml/symex" mc:Ignorable="w14 w15 w16se">
   <w:docDefaults>
     <w:rPrDefault>
       <w:rPr>
@@ -575,7 +36,7 @@
       </w:pPr>
     </w:pPrDefault>
   </w:docDefaults>
-  <w:latentStyles w:defLockedState="0" w:defUIPriority="99" w:defSemiHidden="0" w:defUnhideWhenUsed="0" w:defQFormat="0" w:count="375">
+  <w:latentStyles w:defLockedState="0" w:defUIPriority="99" w:defSemiHidden="0" w:defUnhideWhenUsed="0" w:defQFormat="0" w:count="374">
     <w:lsdException w:name="Normal" w:uiPriority="0" w:qFormat="1"/>
     <w:lsdException w:name="heading 1" w:uiPriority="9" w:qFormat="1"/>
     <w:lsdException w:name="heading 2" w:semiHidden="1" w:uiPriority="9" w:unhideWhenUsed="1" w:qFormat="1"/>
@@ -950,7 +411,6 @@
     <w:lsdException w:name="Mention" w:semiHidden="1" w:unhideWhenUsed="1"/>
     <w:lsdException w:name="Smart Hyperlink" w:semiHidden="1" w:unhideWhenUsed="1"/>
     <w:lsdException w:name="Hashtag" w:semiHidden="1" w:unhideWhenUsed="1"/>
-    <w:lsdException w:name="Unresolved Mention" w:semiHidden="1" w:unhideWhenUsed="1"/>
   </w:latentStyles>
   <w:style w:type="paragraph" w:default="1" w:styleId="Normal">
     <w:name w:val="Normal"/>
@@ -982,17 +442,6 @@
     <w:uiPriority w:val="99"/>
     <w:semiHidden/>
     <w:unhideWhenUsed/>
-  </w:style>
-  <w:style w:type="paragraph" w:styleId="ListParagraph">
-    <w:name w:val="List Paragraph"/>
-    <w:basedOn w:val="Normal"/>
-    <w:uiPriority w:val="34"/>
-    <w:qFormat/>
-    <w:rsid w:val="00595F3F"/>
-    <w:pPr>
-      <w:ind w:left="720"/>
-      <w:contextualSpacing/>
-    </w:pPr>
   </w:style>
 </w:styles>
 </file>

</xml_diff>